<commit_message>
readme, gitignore, role email fix, added subitems and mode in Edit Schedule window
</commit_message>
<xml_diff>
--- a/Documentation/Scheduled Publishing_v2.docx
+++ b/Documentation/Scheduled Publishing_v2.docx
@@ -638,7 +638,19 @@
         <w:rPr>
           <w:noProof/>
         </w:rPr>
-        <w:t xml:space="preserve"> approximate since the actual time of publshing will be the time </w:t>
+        <w:t xml:space="preserve"> approximate since the actual time of publ</w:t>
+      </w:r>
+      <w:r>
+        <w:rPr>
+          <w:noProof/>
+        </w:rPr>
+        <w:t>i</w:t>
+      </w:r>
+      <w:r>
+        <w:rPr>
+          <w:noProof/>
+        </w:rPr>
+        <w:t xml:space="preserve">shing will be the time </w:t>
       </w:r>
       <w:r>
         <w:rPr>
@@ -790,19 +802,12 @@
         <w:t>ing</w:t>
       </w:r>
       <w:r>
-        <w:t xml:space="preserve"> dialog. This dialog does not concern with the item </w:t>
-      </w:r>
-      <w:r>
-        <w:t>currently chosen</w:t>
-      </w:r>
-      <w:r>
-        <w:t>. It will list all scheduled publishings for all items in order.</w:t>
-      </w:r>
-      <w:r>
-        <w:rPr>
-          <w:noProof/>
-        </w:rPr>
-        <w:t xml:space="preserve"> </w:t>
+        <w:t xml:space="preserve"> dialog. </w:t>
+      </w:r>
+    </w:p>
+    <w:p>
+      <w:r>
+        <w:t>Note: this dialog will list all scheduled publishes by date, not just the scheduled publishes for the currently selected item.</w:t>
       </w:r>
       <w:r>
         <w:rPr>
@@ -1064,15 +1069,37 @@
     <w:p/>
     <w:p>
       <w:r>
-        <w:t xml:space="preserve">If notification is enabled, the content-editor who assigned scheduled publish on an item will always receive an email in the mailbox they have input in their Sitecore profile. Additionally, in the </w:t>
-      </w:r>
-      <w:proofErr w:type="gramStart"/>
+        <w:t xml:space="preserve">If notification is enabled, the content-editor who assigned scheduled publish on an item will always receive an email in the mailbox they have input in their Sitecore profile. Additionally, the </w:t>
+      </w:r>
+      <w:r>
+        <w:t>“</w:t>
+      </w:r>
       <w:r>
         <w:t>To</w:t>
       </w:r>
-      <w:proofErr w:type="gramEnd"/>
-      <w:r>
-        <w:t xml:space="preserve"> field can be input email(s), comma-separated, which will receive an email on every publish.</w:t>
+      <w:r>
+        <w:t>”</w:t>
+      </w:r>
+      <w:r>
+        <w:t xml:space="preserve"> field can </w:t>
+      </w:r>
+      <w:r>
+        <w:t xml:space="preserve">accept a list of </w:t>
+      </w:r>
+      <w:r>
+        <w:t>comma-separated</w:t>
+      </w:r>
+      <w:r>
+        <w:t xml:space="preserve"> email addresses. These emails </w:t>
+      </w:r>
+      <w:r>
+        <w:t>will receive an email on every</w:t>
+      </w:r>
+      <w:r>
+        <w:t xml:space="preserve"> scheduled</w:t>
+      </w:r>
+      <w:r>
+        <w:t xml:space="preserve"> publish.</w:t>
       </w:r>
     </w:p>
     <w:p>
@@ -1080,15 +1107,20 @@
         <w:lastRenderedPageBreak/>
         <w:t>The name of the published item can be added to the Subject of the received email using the “[item]” placeholder for it.</w:t>
       </w:r>
-    </w:p>
-    <w:p>
-      <w:r>
-        <w:t>There are several</w:t>
-      </w:r>
       <w:bookmarkStart w:id="0" w:name="_GoBack"/>
       <w:bookmarkEnd w:id="0"/>
-      <w:r>
-        <w:t xml:space="preserve"> placeholders available in the Message field as well so the mail message’s body is very flexible. It can contain anything the content-editor inputs, plus allows the following replacements:</w:t>
+    </w:p>
+    <w:p>
+      <w:pPr>
+        <w:pStyle w:val="Heading3"/>
+      </w:pPr>
+      <w:r>
+        <w:t>Email Tokens</w:t>
+      </w:r>
+    </w:p>
+    <w:p>
+      <w:r>
+        <w:t>There are several placeholders available in the Message field as well so the mail message’s body is very flexible. It can contain anything the content-editor inputs, plus allows the following replacements:</w:t>
       </w:r>
     </w:p>
     <w:p>
@@ -1222,7 +1254,7 @@
 
 <file path=word/numbering.xml><?xml version="1.0" encoding="utf-8"?>
 <w:numbering xmlns:wpc="http://schemas.microsoft.com/office/word/2010/wordprocessingCanvas" xmlns:mc="http://schemas.openxmlformats.org/markup-compatibility/2006" xmlns:o="urn:schemas-microsoft-com:office:office" xmlns:r="http://schemas.openxmlformats.org/officeDocument/2006/relationships" xmlns:m="http://schemas.openxmlformats.org/officeDocument/2006/math" xmlns:v="urn:schemas-microsoft-com:vml" xmlns:wp14="http://schemas.microsoft.com/office/word/2010/wordprocessingDrawing" xmlns:wp="http://schemas.openxmlformats.org/drawingml/2006/wordprocessingDrawing" xmlns:w10="urn:schemas-microsoft-com:office:word" xmlns:w="http://schemas.openxmlformats.org/wordprocessingml/2006/main" xmlns:w14="http://schemas.microsoft.com/office/word/2010/wordml" xmlns:w15="http://schemas.microsoft.com/office/word/2012/wordml" xmlns:wpg="http://schemas.microsoft.com/office/word/2010/wordprocessingGroup" xmlns:wpi="http://schemas.microsoft.com/office/word/2010/wordprocessingInk" xmlns:wne="http://schemas.microsoft.com/office/word/2006/wordml" xmlns:wps="http://schemas.microsoft.com/office/word/2010/wordprocessingShape" mc:Ignorable="w14 w15 wp14">
-  <w:abstractNum w:abstractNumId="0">
+  <w:abstractNum w:abstractNumId="0" w15:restartNumberingAfterBreak="0">
     <w:nsid w:val="126E2F2C"/>
     <w:multiLevelType w:val="hybridMultilevel"/>
     <w:tmpl w:val="C53E8BE2"/>
@@ -1335,7 +1367,7 @@
       </w:rPr>
     </w:lvl>
   </w:abstractNum>
-  <w:abstractNum w:abstractNumId="1">
+  <w:abstractNum w:abstractNumId="1" w15:restartNumberingAfterBreak="0">
     <w:nsid w:val="4A2A6364"/>
     <w:multiLevelType w:val="hybridMultilevel"/>
     <w:tmpl w:val="70FA8E3A"/>
@@ -1894,6 +1926,28 @@
       <w:szCs w:val="26"/>
     </w:rPr>
   </w:style>
+  <w:style w:type="paragraph" w:styleId="Heading3">
+    <w:name w:val="heading 3"/>
+    <w:basedOn w:val="Normal"/>
+    <w:next w:val="Normal"/>
+    <w:link w:val="Heading3Char"/>
+    <w:uiPriority w:val="9"/>
+    <w:unhideWhenUsed/>
+    <w:qFormat/>
+    <w:rsid w:val="008A3797"/>
+    <w:pPr>
+      <w:keepNext/>
+      <w:keepLines/>
+      <w:spacing w:before="40" w:after="0"/>
+      <w:outlineLvl w:val="2"/>
+    </w:pPr>
+    <w:rPr>
+      <w:rFonts w:asciiTheme="majorHAnsi" w:eastAsiaTheme="majorEastAsia" w:hAnsiTheme="majorHAnsi" w:cstheme="majorBidi"/>
+      <w:color w:val="1F4D78" w:themeColor="accent1" w:themeShade="7F"/>
+      <w:sz w:val="24"/>
+      <w:szCs w:val="24"/>
+    </w:rPr>
+  </w:style>
   <w:style w:type="character" w:default="1" w:styleId="DefaultParagraphFont">
     <w:name w:val="Default Paragraph Font"/>
     <w:uiPriority w:val="1"/>
@@ -1970,6 +2024,19 @@
     </w:pPr>
     <w:rPr>
       <w:rFonts w:ascii="Times New Roman" w:eastAsia="Times New Roman" w:hAnsi="Times New Roman" w:cs="Times New Roman"/>
+      <w:sz w:val="24"/>
+      <w:szCs w:val="24"/>
+    </w:rPr>
+  </w:style>
+  <w:style w:type="character" w:customStyle="1" w:styleId="Heading3Char">
+    <w:name w:val="Heading 3 Char"/>
+    <w:basedOn w:val="DefaultParagraphFont"/>
+    <w:link w:val="Heading3"/>
+    <w:uiPriority w:val="9"/>
+    <w:rsid w:val="008A3797"/>
+    <w:rPr>
+      <w:rFonts w:asciiTheme="majorHAnsi" w:eastAsiaTheme="majorEastAsia" w:hAnsiTheme="majorHAnsi" w:cstheme="majorBidi"/>
+      <w:color w:val="1F4D78" w:themeColor="accent1" w:themeShade="7F"/>
       <w:sz w:val="24"/>
       <w:szCs w:val="24"/>
     </w:rPr>

</xml_diff>